<commit_message>
fix: v0.3.2 - wrong edit path for the fourth image
</commit_message>
<xml_diff>
--- a/src/main/electron/template/template.docx
+++ b/src/main/electron/template/template.docx
@@ -464,6 +464,7 @@
                   </w:placeholder>
                   <w15:dataBinding w:xpath="/templateData/dates/date/totalTime" w:storeItemID="{A638C291-7EDF-4CE4-9786-44E32504C2A6}"/>
                 </w:sdtPr>
+                <w:sdtEndPr/>
                 <w:sdtContent>
                   <w:p>
                     <w:pPr>
@@ -651,6 +652,7 @@
                   </w:placeholder>
                   <w15:dataBinding w:xpath="/templateData/dates/date/vehicle" w:storeItemID="{A638C291-7EDF-4CE4-9786-44E32504C2A6}"/>
                 </w:sdtPr>
+                <w:sdtEndPr/>
                 <w:sdtContent>
                   <w:p>
                     <w:pPr>
@@ -742,6 +744,7 @@
                   </w:placeholder>
                   <w15:dataBinding w:xpath="/templateData/dates/date/day" w:storeItemID="{A638C291-7EDF-4CE4-9786-44E32504C2A6}"/>
                 </w:sdtPr>
+                <w:sdtEndPr/>
                 <w:sdtContent>
                   <w:p>
                     <w:pPr>
@@ -822,6 +825,7 @@
                       <w:docPart w:val="DefaultPlaceholder_-1854013440"/>
                     </w:placeholder>
                   </w:sdtPr>
+                  <w:sdtEndPr/>
                   <w:sdtContent>
                     <w:sdt>
                       <w:sdtPr>
@@ -840,6 +844,7 @@
                         <w:dataBinding w:xpath="/templateData/dates/date/month" w:storeItemID="{A638C291-7EDF-4CE4-9786-44E32504C2A6}"/>
                         <w:text w:multiLine="1"/>
                       </w:sdtPr>
+                      <w:sdtEndPr/>
                       <w:sdtContent>
                         <w:r>
                           <w:rPr>
@@ -912,6 +917,7 @@
                     </w:placeholder>
                     <w15:dataBinding w:xpath="/templateData/dates/date/year" w:storeItemID="{A638C291-7EDF-4CE4-9786-44E32504C2A6}"/>
                   </w:sdtPr>
+                  <w:sdtEndPr/>
                   <w:sdtContent>
                     <w:r>
                       <w:rPr>
@@ -1183,6 +1189,7 @@
                     </w:placeholder>
                     <w15:dataBinding w:xpath="/templateData/dates/date/firstStep" w:storeItemID="{A638C291-7EDF-4CE4-9786-44E32504C2A6}"/>
                   </w:sdtPr>
+                  <w:sdtEndPr/>
                   <w:sdtContent>
                     <w:proofErr w:type="spellStart"/>
                     <w:r>
@@ -1212,8 +1219,6 @@
               <w:cantSplit/>
               <w:trHeight w:hRule="exact" w:val="3888"/>
             </w:trPr>
-            <w:bookmarkStart w:id="0" w:name="_GoBack" w:displacedByCustomXml="next"/>
-            <w:bookmarkEnd w:id="0" w:displacedByCustomXml="next"/>
             <w:sdt>
               <w:sdtPr>
                 <w:rPr>
@@ -1227,6 +1232,7 @@
                 <w:dataBinding w:xpath="/templateData/dates/date/firstImage" w:storeItemID="{A638C291-7EDF-4CE4-9786-44E32504C2A6}"/>
                 <w:picture/>
               </w:sdtPr>
+              <w:sdtEndPr/>
               <w:sdtContent>
                 <w:tc>
                   <w:tcPr>
@@ -1313,6 +1319,7 @@
                 <w:dataBinding w:xpath="/templateData/dates/date/secondImage" w:storeItemID="{A638C291-7EDF-4CE4-9786-44E32504C2A6}"/>
                 <w:picture/>
               </w:sdtPr>
+              <w:sdtEndPr/>
               <w:sdtContent>
                 <w:tc>
                   <w:tcPr>
@@ -1425,6 +1432,7 @@
                     </w:placeholder>
                     <w15:dataBinding w:xpath="/templateData/dates/date/secondStep" w:storeItemID="{A638C291-7EDF-4CE4-9786-44E32504C2A6}"/>
                   </w:sdtPr>
+                  <w:sdtEndPr/>
                   <w:sdtContent>
                     <w:proofErr w:type="spellStart"/>
                     <w:r>
@@ -1463,6 +1471,7 @@
                 <w:dataBinding w:xpath="/templateData/dates/date/thirdImage" w:storeItemID="{A638C291-7EDF-4CE4-9786-44E32504C2A6}"/>
                 <w:picture/>
               </w:sdtPr>
+              <w:sdtEndPr/>
               <w:sdtContent>
                 <w:tc>
                   <w:tcPr>
@@ -1542,13 +1551,14 @@
                 <w:rPr>
                   <w:rFonts w:ascii="Times New Roman" w:hAnsi="Times New Roman" w:cs="Times New Roman"/>
                 </w:rPr>
-                <w:alias w:val="Data value: cKA9O"/>
-                <w:tag w:val="od:xpath=cKA9O"/>
+                <w:alias w:val="Data value: "/>
+                <w:tag w:val="od:xpath=vTDcH"/>
                 <w:id w:val="-1767068284"/>
                 <w:showingPlcHdr/>
-                <w:dataBinding w:xpath="/templateData[1]/dates[1]/date[1]/fourthImage[1]" w:storeItemID="{A638C291-7EDF-4CE4-9786-44E32504C2A6}"/>
+                <w:dataBinding w:xpath="/templateData/dates/date/fourthImage" w:storeItemID="{A638C291-7EDF-4CE4-9786-44E32504C2A6}"/>
                 <w:picture/>
               </w:sdtPr>
+              <w:sdtEndPr/>
               <w:sdtContent>
                 <w:tc>
                   <w:tcPr>
@@ -1649,7 +1659,6 @@
                     <w:sz w:val="24"/>
                     <w:szCs w:val="24"/>
                   </w:rPr>
-                  <w:lastRenderedPageBreak/>
                   <w:t>Công</w:t>
                 </w:r>
                 <w:proofErr w:type="spellEnd"/>
@@ -2040,6 +2049,7 @@
                   </w:placeholder>
                   <w15:dataBinding w:xpath="/templateData/dates/date/totalTime" w:storeItemID="{A638C291-7EDF-4CE4-9786-44E32504C2A6}"/>
                 </w:sdtPr>
+                <w:sdtEndPr/>
                 <w:sdtContent>
                   <w:p>
                     <w:pPr>
@@ -2227,6 +2237,7 @@
                   </w:placeholder>
                   <w15:dataBinding w:xpath="/templateData/dates/date/vehicle" w:storeItemID="{A638C291-7EDF-4CE4-9786-44E32504C2A6}"/>
                 </w:sdtPr>
+                <w:sdtEndPr/>
                 <w:sdtContent>
                   <w:p>
                     <w:pPr>
@@ -2596,6 +2607,7 @@
                     </w:placeholder>
                     <w15:dataBinding w:xpath="/templateData/dates/date/thirdStep" w:storeItemID="{A638C291-7EDF-4CE4-9786-44E32504C2A6}"/>
                   </w:sdtPr>
+                  <w:sdtEndPr/>
                   <w:sdtContent>
                     <w:proofErr w:type="spellStart"/>
                     <w:r>
@@ -2638,6 +2650,7 @@
                 <w:dataBinding w:xpath="/templateData/dates/date/fifthImage" w:storeItemID="{A638C291-7EDF-4CE4-9786-44E32504C2A6}"/>
                 <w:picture/>
               </w:sdtPr>
+              <w:sdtEndPr/>
               <w:sdtContent>
                 <w:tc>
                   <w:tcPr>
@@ -2724,6 +2737,7 @@
                 <w:dataBinding w:xpath="/templateData/dates/date/sixthImage" w:storeItemID="{A638C291-7EDF-4CE4-9786-44E32504C2A6}"/>
                 <w:picture/>
               </w:sdtPr>
+              <w:sdtEndPr/>
               <w:sdtContent>
                 <w:tc>
                   <w:tcPr>
@@ -2821,6 +2835,7 @@
                   <w:rPr>
                     <w:rFonts w:ascii="Times New Roman" w:hAnsi="Times New Roman" w:cs="Times New Roman"/>
                   </w:rPr>
+                  <w:lastRenderedPageBreak/>
                   <w:t>4</w:t>
                 </w:r>
                 <w:r>
@@ -2886,6 +2901,7 @@
                 <w:dataBinding w:xpath="/templateData/dates/date/seventhImage" w:storeItemID="{A638C291-7EDF-4CE4-9786-44E32504C2A6}"/>
                 <w:picture/>
               </w:sdtPr>
+              <w:sdtEndPr/>
               <w:sdtContent>
                 <w:tc>
                   <w:tcPr>
@@ -2972,6 +2988,7 @@
                 <w:dataBinding w:xpath="/templateData/dates/date/eighthImage" w:storeItemID="{A638C291-7EDF-4CE4-9786-44E32504C2A6}"/>
                 <w:picture/>
               </w:sdtPr>
+              <w:sdtEndPr/>
               <w:sdtContent>
                 <w:tc>
                   <w:tcPr>
@@ -3455,7 +3472,7 @@
       </w:pPr>
     </w:pPrDefault>
   </w:docDefaults>
-  <w:latentStyles w:defLockedState="0" w:defUIPriority="99" w:defSemiHidden="0" w:defUnhideWhenUsed="0" w:defQFormat="0" w:count="376">
+  <w:latentStyles w:defLockedState="0" w:defUIPriority="99" w:defSemiHidden="0" w:defUnhideWhenUsed="0" w:defQFormat="0" w:count="377">
     <w:lsdException w:name="Normal" w:uiPriority="0" w:qFormat="1"/>
     <w:lsdException w:name="heading 1" w:uiPriority="9" w:qFormat="1"/>
     <w:lsdException w:name="heading 2" w:semiHidden="1" w:uiPriority="9" w:unhideWhenUsed="1" w:qFormat="1"/>
@@ -3832,6 +3849,7 @@
     <w:lsdException w:name="Hashtag" w:semiHidden="1" w:unhideWhenUsed="1"/>
     <w:lsdException w:name="Unresolved Mention" w:semiHidden="1" w:unhideWhenUsed="1"/>
     <w:lsdException w:name="Smart Link" w:semiHidden="1" w:unhideWhenUsed="1"/>
+    <w:lsdException w:name="Smart Link Error" w:semiHidden="1" w:unhideWhenUsed="1"/>
   </w:latentStyles>
   <w:style w:type="paragraph" w:default="1" w:styleId="Normal">
     <w:name w:val="Normal"/>
@@ -3973,16 +3991,17 @@
     <w:charset w:val="00"/>
     <w:family w:val="roman"/>
     <w:pitch w:val="variable"/>
-    <w:sig w:usb0="E0002AFF" w:usb1="C0007841" w:usb2="00000009" w:usb3="00000000" w:csb0="000001FF" w:csb1="00000000"/>
+    <w:sig w:usb0="E0002EFF" w:usb1="C000785B" w:usb2="00000009" w:usb3="00000000" w:csb0="000001FF" w:csb1="00000000"/>
   </w:font>
   <w:font w:name="Calibri">
     <w:panose1 w:val="020F0502020204030204"/>
     <w:charset w:val="00"/>
     <w:family w:val="swiss"/>
     <w:pitch w:val="variable"/>
-    <w:sig w:usb0="E10002FF" w:usb1="4000ACFF" w:usb2="00000009" w:usb3="00000000" w:csb0="0000019F" w:csb1="00000000"/>
+    <w:sig w:usb0="E4002EFF" w:usb1="C000247B" w:usb2="00000009" w:usb3="00000000" w:csb0="000001FF" w:csb1="00000000"/>
   </w:font>
   <w:font w:name="Segoe UI">
+    <w:panose1 w:val="020B0502040204020203"/>
     <w:charset w:val="00"/>
     <w:family w:val="swiss"/>
     <w:pitch w:val="variable"/>
@@ -3993,7 +4012,7 @@
     <w:charset w:val="00"/>
     <w:family w:val="swiss"/>
     <w:pitch w:val="variable"/>
-    <w:sig w:usb0="A00002EF" w:usb1="4000207B" w:usb2="00000000" w:usb3="00000000" w:csb0="0000019F" w:csb1="00000000"/>
+    <w:sig w:usb0="E4002EFF" w:usb1="C000247B" w:usb2="00000009" w:usb3="00000000" w:csb0="000001FF" w:csb1="00000000"/>
   </w:font>
 </w:fonts>
 </file>
@@ -4015,6 +4034,7 @@
   <w:rsids>
     <w:rsidRoot w:val="0072775F"/>
     <w:rsid w:val="0072775F"/>
+    <w:rsid w:val="00BF06C3"/>
   </w:rsids>
   <m:mathPr>
     <m:mathFont m:val="Cambria Math"/>
@@ -4054,7 +4074,7 @@
       </w:pPr>
     </w:pPrDefault>
   </w:docDefaults>
-  <w:latentStyles w:defLockedState="0" w:defUIPriority="99" w:defSemiHidden="0" w:defUnhideWhenUsed="0" w:defQFormat="0" w:count="376">
+  <w:latentStyles w:defLockedState="0" w:defUIPriority="99" w:defSemiHidden="0" w:defUnhideWhenUsed="0" w:defQFormat="0" w:count="377">
     <w:lsdException w:name="Normal" w:uiPriority="0" w:qFormat="1"/>
     <w:lsdException w:name="heading 1" w:uiPriority="9" w:qFormat="1"/>
     <w:lsdException w:name="heading 2" w:semiHidden="1" w:uiPriority="9" w:unhideWhenUsed="1" w:qFormat="1"/>
@@ -4431,6 +4451,7 @@
     <w:lsdException w:name="Hashtag" w:semiHidden="1" w:unhideWhenUsed="1"/>
     <w:lsdException w:name="Unresolved Mention" w:semiHidden="1" w:unhideWhenUsed="1"/>
     <w:lsdException w:name="Smart Link" w:semiHidden="1" w:unhideWhenUsed="1"/>
+    <w:lsdException w:name="Smart Link Error" w:semiHidden="1" w:unhideWhenUsed="1"/>
   </w:latentStyles>
   <w:style w:type="paragraph" w:default="1" w:styleId="Normal">
     <w:name w:val="Normal"/>
@@ -4896,6 +4917,9 @@
   <xpath id="qvzPC">
     <dataBinding xpath="/templateData/dates/date/eighthImage" storeItemID="{A638C291-7EDF-4CE4-9786-44E32504C2A6}"/>
   </xpath>
+  <xpath id="vTDcH">
+    <dataBinding xpath="/templateData/dates/date/fourthImage" storeItemID="{A638C291-7EDF-4CE4-9786-44E32504C2A6}"/>
+  </xpath>
 </xpaths>
 </file>
 

</xml_diff>